<commit_message>
fix int in code
</commit_message>
<xml_diff>
--- a/МАНУЛ.docx
+++ b/МАНУЛ.docx
@@ -748,7 +748,6 @@
         <w:rPr>
           <w:sz w:val="28"/>
           <w:szCs w:val="28"/>
-          <w:lang w:val="en-US"/>
         </w:rPr>
         <w:t>1</w:t>
       </w:r>
@@ -1804,6 +1803,11 @@
     </w:p>
     <w:p>
       <w:pPr>
+        <w:pStyle w:val="a3"/>
+        <w:numPr>
+          <w:ilvl w:val="0"/>
+          <w:numId w:val="1"/>
+        </w:numPr>
         <w:rPr>
           <w:sz w:val="28"/>
           <w:szCs w:val="28"/>
@@ -2188,25 +2192,24 @@
           <w:sz w:val="28"/>
           <w:szCs w:val="28"/>
         </w:rPr>
-        <w:t xml:space="preserve"> (разделено пробелом, в </w:t>
-      </w:r>
-      <w:r>
-        <w:rPr>
-          <w:sz w:val="28"/>
-          <w:szCs w:val="28"/>
-        </w:rPr>
-        <w:t xml:space="preserve"> </w:t>
-      </w:r>
-      <w:r>
-        <w:rPr>
-          <w:sz w:val="28"/>
-          <w:szCs w:val="28"/>
-        </w:rPr>
-        <w:t>имени файла тоже могут быть пробелы</w:t>
-      </w:r>
-    </w:p>
-    <w:p>
-      <w:pPr>
+        <w:t xml:space="preserve"> (разделено пробелом, в имени файла тоже могут быть пробелы</w:t>
+      </w:r>
+    </w:p>
+    <w:p>
+      <w:pPr>
+        <w:rPr>
+          <w:sz w:val="28"/>
+          <w:szCs w:val="28"/>
+        </w:rPr>
+      </w:pPr>
+    </w:p>
+    <w:p>
+      <w:pPr>
+        <w:pStyle w:val="a3"/>
+        <w:numPr>
+          <w:ilvl w:val="0"/>
+          <w:numId w:val="1"/>
+        </w:numPr>
         <w:rPr>
           <w:sz w:val="28"/>
           <w:szCs w:val="28"/>
@@ -3335,7 +3338,7 @@
       <w:lvlText w:val="%1)"/>
       <w:lvlJc w:val="left"/>
       <w:pPr>
-        <w:ind w:left="720" w:hanging="360"/>
+        <w:ind w:left="785" w:hanging="360"/>
       </w:pPr>
       <w:rPr>
         <w:rFonts w:hint="default"/>
@@ -3347,7 +3350,7 @@
       <w:lvlText w:val="%2."/>
       <w:lvlJc w:val="left"/>
       <w:pPr>
-        <w:ind w:left="1440" w:hanging="360"/>
+        <w:ind w:left="1505" w:hanging="360"/>
       </w:pPr>
     </w:lvl>
     <w:lvl w:ilvl="2" w:tplc="0419001B" w:tentative="1">
@@ -3356,7 +3359,7 @@
       <w:lvlText w:val="%3."/>
       <w:lvlJc w:val="right"/>
       <w:pPr>
-        <w:ind w:left="2160" w:hanging="180"/>
+        <w:ind w:left="2225" w:hanging="180"/>
       </w:pPr>
     </w:lvl>
     <w:lvl w:ilvl="3" w:tplc="0419000F" w:tentative="1">
@@ -3365,7 +3368,7 @@
       <w:lvlText w:val="%4."/>
       <w:lvlJc w:val="left"/>
       <w:pPr>
-        <w:ind w:left="2880" w:hanging="360"/>
+        <w:ind w:left="2945" w:hanging="360"/>
       </w:pPr>
     </w:lvl>
     <w:lvl w:ilvl="4" w:tplc="04190019" w:tentative="1">
@@ -3374,7 +3377,7 @@
       <w:lvlText w:val="%5."/>
       <w:lvlJc w:val="left"/>
       <w:pPr>
-        <w:ind w:left="3600" w:hanging="360"/>
+        <w:ind w:left="3665" w:hanging="360"/>
       </w:pPr>
     </w:lvl>
     <w:lvl w:ilvl="5" w:tplc="0419001B" w:tentative="1">
@@ -3383,7 +3386,7 @@
       <w:lvlText w:val="%6."/>
       <w:lvlJc w:val="right"/>
       <w:pPr>
-        <w:ind w:left="4320" w:hanging="180"/>
+        <w:ind w:left="4385" w:hanging="180"/>
       </w:pPr>
     </w:lvl>
     <w:lvl w:ilvl="6" w:tplc="0419000F" w:tentative="1">
@@ -3392,7 +3395,7 @@
       <w:lvlText w:val="%7."/>
       <w:lvlJc w:val="left"/>
       <w:pPr>
-        <w:ind w:left="5040" w:hanging="360"/>
+        <w:ind w:left="5105" w:hanging="360"/>
       </w:pPr>
     </w:lvl>
     <w:lvl w:ilvl="7" w:tplc="04190019" w:tentative="1">
@@ -3401,7 +3404,7 @@
       <w:lvlText w:val="%8."/>
       <w:lvlJc w:val="left"/>
       <w:pPr>
-        <w:ind w:left="5760" w:hanging="360"/>
+        <w:ind w:left="5825" w:hanging="360"/>
       </w:pPr>
     </w:lvl>
     <w:lvl w:ilvl="8" w:tplc="0419001B" w:tentative="1">
@@ -3410,7 +3413,7 @@
       <w:lvlText w:val="%9."/>
       <w:lvlJc w:val="right"/>
       <w:pPr>
-        <w:ind w:left="6480" w:hanging="180"/>
+        <w:ind w:left="6545" w:hanging="180"/>
       </w:pPr>
     </w:lvl>
   </w:abstractNum>

</xml_diff>